<commit_message>
doku erster teil englisch
</commit_message>
<xml_diff>
--- a/NEUDokumentation DMMS WS24neu.docx
+++ b/NEUDokumentation DMMS WS24neu.docx
@@ -10,8 +10,29 @@
     <w:p/>
     <w:p/>
     <w:p>
-      <w:r>
-        <w:t xml:space="preserve">Welches Ziel verfolgen wir? </w:t>
+      <w:proofErr w:type="spellStart"/>
+      <w:r>
+        <w:t>Whats</w:t>
+      </w:r>
+      <w:proofErr w:type="spellEnd"/>
+      <w:r>
+        <w:t xml:space="preserve"> </w:t>
+      </w:r>
+      <w:proofErr w:type="spellStart"/>
+      <w:r>
+        <w:t>our</w:t>
+      </w:r>
+      <w:proofErr w:type="spellEnd"/>
+      <w:r>
+        <w:t xml:space="preserve"> </w:t>
+      </w:r>
+      <w:proofErr w:type="spellStart"/>
+      <w:r>
+        <w:t>goal</w:t>
+      </w:r>
+      <w:proofErr w:type="spellEnd"/>
+      <w:r>
+        <w:t>?</w:t>
       </w:r>
     </w:p>
     <w:p/>
@@ -2060,6 +2081,201 @@
           <w:lang w:val="en-US"/>
         </w:rPr>
       </w:pPr>
+    </w:p>
+    <w:p>
+      <w:pPr>
+        <w:rPr>
+          <w:lang w:val="en-US"/>
+        </w:rPr>
+      </w:pPr>
+    </w:p>
+    <w:p>
+      <w:pPr>
+        <w:rPr>
+          <w:lang w:val="en-US"/>
+        </w:rPr>
+      </w:pPr>
+    </w:p>
+    <w:p>
+      <w:pPr>
+        <w:rPr>
+          <w:lang w:val="en-US"/>
+        </w:rPr>
+      </w:pPr>
+    </w:p>
+    <w:p>
+      <w:pPr>
+        <w:rPr>
+          <w:lang w:val="en-US"/>
+        </w:rPr>
+      </w:pPr>
+      <w:r>
+        <w:rPr>
+          <w:lang w:val="en-US"/>
+        </w:rPr>
+        <w:t xml:space="preserve">ÜBERSETZUNG TEXT 1. SEITE! </w:t>
+      </w:r>
+      <w:r>
+        <w:rPr>
+          <w:lang w:val="en-US"/>
+        </w:rPr>
+        <w:t>We want to use our research, findings and collected information to help make life and everyday life easier for people with dementia.</w:t>
+      </w:r>
+    </w:p>
+    <w:p>
+      <w:pPr>
+        <w:rPr>
+          <w:lang w:val="en-US"/>
+        </w:rPr>
+      </w:pPr>
+    </w:p>
+    <w:p>
+      <w:pPr>
+        <w:rPr>
+          <w:lang w:val="en-US"/>
+        </w:rPr>
+      </w:pPr>
+      <w:r>
+        <w:rPr>
+          <w:lang w:val="en-US"/>
+        </w:rPr>
+        <w:t xml:space="preserve">Research work: </w:t>
+      </w:r>
+    </w:p>
+    <w:p>
+      <w:pPr>
+        <w:rPr>
+          <w:lang w:val="en-US"/>
+        </w:rPr>
+      </w:pPr>
+    </w:p>
+    <w:p>
+      <w:pPr>
+        <w:rPr>
+          <w:lang w:val="en-US"/>
+        </w:rPr>
+      </w:pPr>
+      <w:r>
+        <w:rPr>
+          <w:lang w:val="en-US"/>
+        </w:rPr>
+        <w:t>1st interview with an affected person</w:t>
+      </w:r>
+    </w:p>
+    <w:p>
+      <w:pPr>
+        <w:rPr>
+          <w:lang w:val="en-US"/>
+        </w:rPr>
+      </w:pPr>
+    </w:p>
+    <w:p>
+      <w:pPr>
+        <w:rPr>
+          <w:lang w:val="en-US"/>
+        </w:rPr>
+      </w:pPr>
+      <w:proofErr w:type="gramStart"/>
+      <w:r>
+        <w:rPr>
+          <w:lang w:val="en-US"/>
+        </w:rPr>
+        <w:t>TL;DR</w:t>
+      </w:r>
+      <w:proofErr w:type="gramEnd"/>
+      <w:r>
+        <w:rPr>
+          <w:lang w:val="en-US"/>
+        </w:rPr>
+        <w:t xml:space="preserve"> </w:t>
+      </w:r>
+      <w:r>
+        <w:rPr>
+          <w:lang w:val="en-US"/>
+        </w:rPr>
+        <w:t> Maintaining professional distance, respect and dignity as the most important principles, humor to improve quality of life, social interaction as an essential factor in dealing with dementia patients</w:t>
+      </w:r>
+    </w:p>
+    <w:p>
+      <w:pPr>
+        <w:rPr>
+          <w:lang w:val="en-US"/>
+        </w:rPr>
+      </w:pPr>
+    </w:p>
+    <w:p>
+      <w:pPr>
+        <w:rPr>
+          <w:lang w:val="en-US"/>
+        </w:rPr>
+      </w:pPr>
+      <w:r>
+        <w:rPr>
+          <w:lang w:val="en-US"/>
+        </w:rPr>
+        <w:t xml:space="preserve">The first conversation we had was with the grandson of the person affected, who explained to us that the issue of dementia is more far-reaching than we initially suspected. The living situation is an initial obstacle, as state-of-the-art technology such as tracking systems and smart fire extinguishing systems and sensors for monitoring air quality are required. Simple and easy-to-understand distraction tasks are unavoidable to avoid misbehavior.  According to the grandson, the relatives also suffer from a heavy psychological and emotional burden. Over time, the family became </w:t>
+      </w:r>
+      <w:proofErr w:type="gramStart"/>
+      <w:r>
+        <w:rPr>
+          <w:lang w:val="en-US"/>
+        </w:rPr>
+        <w:t>desensitized</w:t>
+      </w:r>
+      <w:proofErr w:type="gramEnd"/>
+      <w:r>
+        <w:rPr>
+          <w:lang w:val="en-US"/>
+        </w:rPr>
+        <w:t xml:space="preserve"> and an involuntary acceptance set in. For the woman, there is an increased level of stress caused by the constant worry.  The heavy consumption of alcohol can also have a negative impact on the progression of dementia. The daily challenges arise in the most normal activities for us, which we can do on the side; eating, drinking or taking medication require increased attention and energy.  Clear, simple instructions for the person affected are an advantage to make the process easier. As it is virtually impossible for the family to take on every task in the person's life, they have turned to third parties for support. A day care center and Caritas now come to the rescue with trained staff. The couple's safety is also at risk, as the patient can no longer tell who is ringing their doorbell and therefore lets anyone into their home, which poses a fatal safety risk for the two pensioners. In connection with this, he finds it very difficult to recognize people and establish a connection to their identity, so that when he looks at different people, he has great difficulty telling them apart or differentiating between them. The interview was followed by an evaluation, summary and categorization of the information obtained. </w:t>
+      </w:r>
+    </w:p>
+    <w:p>
+      <w:pPr>
+        <w:rPr>
+          <w:lang w:val="en-US"/>
+        </w:rPr>
+      </w:pPr>
+    </w:p>
+    <w:p>
+      <w:pPr>
+        <w:rPr>
+          <w:lang w:val="en-US"/>
+        </w:rPr>
+      </w:pPr>
+    </w:p>
+    <w:p>
+      <w:pPr>
+        <w:rPr>
+          <w:lang w:val="en-US"/>
+        </w:rPr>
+      </w:pPr>
+      <w:r>
+        <w:rPr>
+          <w:lang w:val="en-US"/>
+        </w:rPr>
+        <w:t xml:space="preserve">Sidenote: What should the device have? </w:t>
+      </w:r>
+    </w:p>
+    <w:p>
+      <w:pPr>
+        <w:rPr>
+          <w:lang w:val="en-US"/>
+        </w:rPr>
+      </w:pPr>
+    </w:p>
+    <w:p>
+      <w:pPr>
+        <w:rPr>
+          <w:lang w:val="en-US"/>
+        </w:rPr>
+      </w:pPr>
+      <w:r>
+        <w:rPr>
+          <w:lang w:val="en-US"/>
+        </w:rPr>
+        <w:t>Translated with DeepL.com (free version)</w:t>
+      </w:r>
     </w:p>
     <w:sectPr>
       <w:pgSz w:w="11906" w:h="16838"/>

</xml_diff>

<commit_message>
updates for resources for the documentation
</commit_message>
<xml_diff>
--- a/NEUDokumentation DMMS WS24neu.docx
+++ b/NEUDokumentation DMMS WS24neu.docx
@@ -3,54 +3,83 @@
 <w:document xmlns:wpc="http://schemas.microsoft.com/office/word/2010/wordprocessingCanvas" xmlns:cx="http://schemas.microsoft.com/office/drawing/2014/chartex" xmlns:cx1="http://schemas.microsoft.com/office/drawing/2015/9/8/chartex" xmlns:cx2="http://schemas.microsoft.com/office/drawing/2015/10/21/chartex" xmlns:cx3="http://schemas.microsoft.com/office/drawing/2016/5/9/chartex" xmlns:cx4="http://schemas.microsoft.com/office/drawing/2016/5/10/chartex" xmlns:cx5="http://schemas.microsoft.com/office/drawing/2016/5/11/chartex" xmlns:cx6="http://schemas.microsoft.com/office/drawing/2016/5/12/chartex" xmlns:cx7="http://schemas.microsoft.com/office/drawing/2016/5/13/chartex" xmlns:cx8="http://schemas.microsoft.com/office/drawing/2016/5/14/chartex" xmlns:mc="http://schemas.openxmlformats.org/markup-compatibility/2006" xmlns:aink="http://schemas.microsoft.com/office/drawing/2016/ink" xmlns:am3d="http://schemas.microsoft.com/office/drawing/2017/model3d" xmlns:o="urn:schemas-microsoft-com:office:office" xmlns:oel="http://schemas.microsoft.com/office/2019/extlst" xmlns:r="http://schemas.openxmlformats.org/officeDocument/2006/relationships" xmlns:m="http://schemas.openxmlformats.org/officeDocument/2006/math" xmlns:v="urn:schemas-microsoft-com:vml" xmlns:wp14="http://schemas.microsoft.com/office/word/2010/wordprocessingDrawing" xmlns:wp="http://schemas.openxmlformats.org/drawingml/2006/wordprocessingDrawing" xmlns:w10="urn:schemas-microsoft-com:office:word" xmlns:w="http://schemas.openxmlformats.org/wordprocessingml/2006/main" xmlns:w14="http://schemas.microsoft.com/office/word/2010/wordml" xmlns:w15="http://schemas.microsoft.com/office/word/2012/wordml" xmlns:w16cex="http://schemas.microsoft.com/office/word/2018/wordml/cex" xmlns:w16cid="http://schemas.microsoft.com/office/word/2016/wordml/cid" xmlns:w16="http://schemas.microsoft.com/office/word/2018/wordml" xmlns:w16du="http://schemas.microsoft.com/office/word/2023/wordml/word16du" xmlns:w16sdtdh="http://schemas.microsoft.com/office/word/2020/wordml/sdtdatahash" xmlns:w16sdtfl="http://schemas.microsoft.com/office/word/2024/wordml/sdtformatlock" xmlns:w16se="http://schemas.microsoft.com/office/word/2015/wordml/symex" xmlns:wpg="http://schemas.microsoft.com/office/word/2010/wordprocessingGroup" xmlns:wpi="http://schemas.microsoft.com/office/word/2010/wordprocessingInk" xmlns:wne="http://schemas.microsoft.com/office/word/2006/wordml" xmlns:wps="http://schemas.microsoft.com/office/word/2010/wordprocessingShape" mc:Ignorable="w14 w15 w16se w16cid w16 w16cex w16sdtdh w16sdtfl w16du wp14">
   <w:body>
     <w:p>
-      <w:r>
-        <w:t>Dokumentation DMMS WS24_25</w:t>
+      <w:pPr>
+        <w:rPr>
+          <w:lang w:val="en-GB"/>
+        </w:rPr>
+      </w:pPr>
+      <w:proofErr w:type="spellStart"/>
+      <w:r>
+        <w:rPr>
+          <w:lang w:val="en-GB"/>
+        </w:rPr>
+        <w:t>Dokumentation</w:t>
+      </w:r>
+      <w:proofErr w:type="spellEnd"/>
+      <w:r>
+        <w:rPr>
+          <w:lang w:val="en-GB"/>
+        </w:rPr>
+        <w:t xml:space="preserve"> DMMS WS24_25</w:t>
+      </w:r>
+    </w:p>
+    <w:p>
+      <w:pPr>
+        <w:rPr>
+          <w:lang w:val="en-GB"/>
+        </w:rPr>
+      </w:pPr>
+    </w:p>
+    <w:p>
+      <w:pPr>
+        <w:rPr>
+          <w:lang w:val="en-GB"/>
+        </w:rPr>
+      </w:pPr>
+    </w:p>
+    <w:p>
+      <w:pPr>
+        <w:rPr>
+          <w:lang w:val="en-GB"/>
+        </w:rPr>
+      </w:pPr>
+      <w:proofErr w:type="spellStart"/>
+      <w:r>
+        <w:rPr>
+          <w:lang w:val="en-GB"/>
+        </w:rPr>
+        <w:t>Whats</w:t>
+      </w:r>
+      <w:proofErr w:type="spellEnd"/>
+      <w:r>
+        <w:rPr>
+          <w:lang w:val="en-GB"/>
+        </w:rPr>
+        <w:t xml:space="preserve"> our goal?</w:t>
+      </w:r>
+    </w:p>
+    <w:p>
+      <w:pPr>
+        <w:rPr>
+          <w:lang w:val="en-GB"/>
+        </w:rPr>
+      </w:pPr>
+    </w:p>
+    <w:p>
+      <w:r>
+        <w:t>Wir wollen mithilfe unserer Recherchen, Erkenntnisse und gesammelten Informationen dazu beitragen, das Leben und den Alltag von demenzkranken Personen zu erleichtern.</w:t>
       </w:r>
     </w:p>
     <w:p/>
+    <w:p>
+      <w:r>
+        <w:t xml:space="preserve">Recherchearbeit: </w:t>
+      </w:r>
+    </w:p>
     <w:p/>
     <w:p>
-      <w:proofErr w:type="spellStart"/>
-      <w:r>
-        <w:t>Whats</w:t>
-      </w:r>
-      <w:proofErr w:type="spellEnd"/>
-      <w:r>
-        <w:t xml:space="preserve"> </w:t>
-      </w:r>
-      <w:proofErr w:type="spellStart"/>
-      <w:r>
-        <w:t>our</w:t>
-      </w:r>
-      <w:proofErr w:type="spellEnd"/>
-      <w:r>
-        <w:t xml:space="preserve"> </w:t>
-      </w:r>
-      <w:proofErr w:type="spellStart"/>
-      <w:r>
-        <w:t>goal</w:t>
-      </w:r>
-      <w:proofErr w:type="spellEnd"/>
-      <w:r>
-        <w:t>?</w:t>
-      </w:r>
-    </w:p>
-    <w:p/>
-    <w:p>
-      <w:r>
-        <w:t>Wir wollen mithilfe unserer Recherchen, Erkenntnisse und gesammelten Informationen dazu beitragen, das Leben und den Alltag von demenzkranken Personen zu erleichtern.</w:t>
-      </w:r>
-    </w:p>
-    <w:p/>
-    <w:p>
-      <w:r>
-        <w:t xml:space="preserve">Recherchearbeit: </w:t>
-      </w:r>
-    </w:p>
-    <w:p/>
-    <w:p>
-      <w:pPr>
-        <w:pStyle w:val="Listenabsatz"/>
+      <w:pPr>
+        <w:pStyle w:val="ListParagraph"/>
         <w:numPr>
           <w:ilvl w:val="0"/>
           <w:numId w:val="2"/>
@@ -233,7 +262,7 @@
     </w:p>
     <w:p>
       <w:pPr>
-        <w:pStyle w:val="Listenabsatz"/>
+        <w:pStyle w:val="ListParagraph"/>
         <w:numPr>
           <w:ilvl w:val="0"/>
           <w:numId w:val="4"/>
@@ -260,7 +289,7 @@
     </w:p>
     <w:p>
       <w:pPr>
-        <w:pStyle w:val="Listenabsatz"/>
+        <w:pStyle w:val="ListParagraph"/>
         <w:numPr>
           <w:ilvl w:val="0"/>
           <w:numId w:val="4"/>
@@ -284,7 +313,7 @@
     </w:p>
     <w:p>
       <w:pPr>
-        <w:pStyle w:val="Listenabsatz"/>
+        <w:pStyle w:val="ListParagraph"/>
         <w:numPr>
           <w:ilvl w:val="0"/>
           <w:numId w:val="4"/>
@@ -708,11 +737,19 @@
         </w:rPr>
         <w:t xml:space="preserve">From our different </w:t>
       </w:r>
-      <w:r>
-        <w:rPr>
-          <w:lang w:val="en-US"/>
-        </w:rPr>
-        <w:t xml:space="preserve">point of </w:t>
+      <w:proofErr w:type="gramStart"/>
+      <w:r>
+        <w:rPr>
+          <w:lang w:val="en-US"/>
+        </w:rPr>
+        <w:t>point</w:t>
+      </w:r>
+      <w:proofErr w:type="gramEnd"/>
+      <w:r>
+        <w:rPr>
+          <w:lang w:val="en-US"/>
+        </w:rPr>
+        <w:t xml:space="preserve"> of </w:t>
       </w:r>
       <w:proofErr w:type="gramStart"/>
       <w:r>
@@ -1350,7 +1387,21 @@
         <w:rPr>
           <w:lang w:val="en-US"/>
         </w:rPr>
-        <w:t xml:space="preserve"> oven is on and the device didn’t see the oven for more than 10 minutes it gives an reminder that the oven could still be on. </w:t>
+        <w:t xml:space="preserve"> oven is on and the device </w:t>
+      </w:r>
+      <w:proofErr w:type="gramStart"/>
+      <w:r>
+        <w:rPr>
+          <w:lang w:val="en-US"/>
+        </w:rPr>
+        <w:t>didn’t</w:t>
+      </w:r>
+      <w:proofErr w:type="gramEnd"/>
+      <w:r>
+        <w:rPr>
+          <w:lang w:val="en-US"/>
+        </w:rPr>
+        <w:t xml:space="preserve"> see the oven for more than 10 minutes it gives an reminder that the oven could still be on. </w:t>
       </w:r>
       <w:r>
         <w:rPr>
@@ -1413,7 +1464,7 @@
     </w:p>
     <w:p>
       <w:pPr>
-        <w:pStyle w:val="Listenabsatz"/>
+        <w:pStyle w:val="ListParagraph"/>
         <w:numPr>
           <w:ilvl w:val="0"/>
           <w:numId w:val="5"/>
@@ -1431,7 +1482,7 @@
     </w:p>
     <w:p>
       <w:pPr>
-        <w:pStyle w:val="Listenabsatz"/>
+        <w:pStyle w:val="ListParagraph"/>
         <w:numPr>
           <w:ilvl w:val="0"/>
           <w:numId w:val="5"/>
@@ -1461,7 +1512,7 @@
     </w:p>
     <w:p>
       <w:pPr>
-        <w:pStyle w:val="Listenabsatz"/>
+        <w:pStyle w:val="ListParagraph"/>
         <w:numPr>
           <w:ilvl w:val="0"/>
           <w:numId w:val="5"/>
@@ -1493,7 +1544,7 @@
     </w:p>
     <w:p>
       <w:pPr>
-        <w:pStyle w:val="Listenabsatz"/>
+        <w:pStyle w:val="ListParagraph"/>
         <w:numPr>
           <w:ilvl w:val="0"/>
           <w:numId w:val="5"/>
@@ -1511,7 +1562,7 @@
     </w:p>
     <w:p>
       <w:pPr>
-        <w:pStyle w:val="Listenabsatz"/>
+        <w:pStyle w:val="ListParagraph"/>
         <w:numPr>
           <w:ilvl w:val="0"/>
           <w:numId w:val="5"/>
@@ -1529,7 +1580,7 @@
     </w:p>
     <w:p>
       <w:pPr>
-        <w:pStyle w:val="Listenabsatz"/>
+        <w:pStyle w:val="ListParagraph"/>
         <w:numPr>
           <w:ilvl w:val="0"/>
           <w:numId w:val="5"/>
@@ -1547,7 +1598,7 @@
     </w:p>
     <w:p>
       <w:pPr>
-        <w:pStyle w:val="Listenabsatz"/>
+        <w:pStyle w:val="ListParagraph"/>
         <w:numPr>
           <w:ilvl w:val="0"/>
           <w:numId w:val="5"/>
@@ -1600,13 +1651,27 @@
         <w:rPr>
           <w:lang w:val="en-US"/>
         </w:rPr>
-        <w:t xml:space="preserve">The results of the interviews lead us to the conclusion that we are on the right way but need to improve in some points like the SOS Button </w:t>
+        <w:t xml:space="preserve">The results of the interviews lead us to the conclusion that we are on the right way but need to improve </w:t>
       </w:r>
       <w:proofErr w:type="gramStart"/>
       <w:r>
         <w:rPr>
           <w:lang w:val="en-US"/>
         </w:rPr>
+        <w:t>in</w:t>
+      </w:r>
+      <w:proofErr w:type="gramEnd"/>
+      <w:r>
+        <w:rPr>
+          <w:lang w:val="en-US"/>
+        </w:rPr>
+        <w:t xml:space="preserve"> some points like the SOS Button </w:t>
+      </w:r>
+      <w:proofErr w:type="gramStart"/>
+      <w:r>
+        <w:rPr>
+          <w:lang w:val="en-US"/>
+        </w:rPr>
         <w:t>and also</w:t>
       </w:r>
       <w:proofErr w:type="gramEnd"/>
@@ -1800,7 +1865,21 @@
         <w:rPr>
           <w:lang w:val="en-US"/>
         </w:rPr>
-        <w:t xml:space="preserve"> decide detailed what we need to improve the experience. We also talked to some more people about </w:t>
+        <w:t xml:space="preserve"> </w:t>
+      </w:r>
+      <w:proofErr w:type="gramStart"/>
+      <w:r>
+        <w:rPr>
+          <w:lang w:val="en-US"/>
+        </w:rPr>
+        <w:t>decide</w:t>
+      </w:r>
+      <w:proofErr w:type="gramEnd"/>
+      <w:r>
+        <w:rPr>
+          <w:lang w:val="en-US"/>
+        </w:rPr>
+        <w:t xml:space="preserve"> detailed what we need to improve the experience. We also talked to some more people about </w:t>
       </w:r>
       <w:proofErr w:type="spellStart"/>
       <w:r>
@@ -1830,7 +1909,21 @@
         <w:rPr>
           <w:lang w:val="en-US"/>
         </w:rPr>
-        <w:t xml:space="preserve"> experience which suits for as much as possible target groups. </w:t>
+        <w:t xml:space="preserve"> experience which </w:t>
+      </w:r>
+      <w:proofErr w:type="gramStart"/>
+      <w:r>
+        <w:rPr>
+          <w:lang w:val="en-US"/>
+        </w:rPr>
+        <w:t>suits for</w:t>
+      </w:r>
+      <w:proofErr w:type="gramEnd"/>
+      <w:r>
+        <w:rPr>
+          <w:lang w:val="en-US"/>
+        </w:rPr>
+        <w:t xml:space="preserve"> as much as possible target groups. </w:t>
       </w:r>
       <w:r>
         <w:rPr>
@@ -1938,7 +2031,21 @@
         <w:rPr>
           <w:lang w:val="en-US"/>
         </w:rPr>
-        <w:t xml:space="preserve"> in common daily situations and how it works and interacts with its wearer. We also agreed on filming a realistic video because of the better visualization of </w:t>
+        <w:t xml:space="preserve"> in common daily situations and how it works and interacts with its wearer. We also agreed </w:t>
+      </w:r>
+      <w:proofErr w:type="gramStart"/>
+      <w:r>
+        <w:rPr>
+          <w:lang w:val="en-US"/>
+        </w:rPr>
+        <w:t>on filming</w:t>
+      </w:r>
+      <w:proofErr w:type="gramEnd"/>
+      <w:r>
+        <w:rPr>
+          <w:lang w:val="en-US"/>
+        </w:rPr>
+        <w:t xml:space="preserve"> a realistic video because of the better visualization of </w:t>
       </w:r>
       <w:proofErr w:type="spellStart"/>
       <w:r>
@@ -2263,19 +2370,6 @@
           <w:lang w:val="en-US"/>
         </w:rPr>
       </w:pPr>
-    </w:p>
-    <w:p>
-      <w:pPr>
-        <w:rPr>
-          <w:lang w:val="en-US"/>
-        </w:rPr>
-      </w:pPr>
-      <w:r>
-        <w:rPr>
-          <w:lang w:val="en-US"/>
-        </w:rPr>
-        <w:t>Translated with DeepL.com (free version)</w:t>
-      </w:r>
     </w:p>
     <w:sectPr>
       <w:pgSz w:w="11906" w:h="16838"/>
@@ -3193,14 +3287,14 @@
     <w:lsdException w:name="Unresolved Mention" w:semiHidden="1" w:unhideWhenUsed="1"/>
     <w:lsdException w:name="Smart Link" w:semiHidden="1" w:unhideWhenUsed="1"/>
   </w:latentStyles>
-  <w:style w:type="paragraph" w:default="1" w:styleId="Standard">
+  <w:style w:type="paragraph" w:default="1" w:styleId="Normal">
     <w:name w:val="Normal"/>
     <w:qFormat/>
   </w:style>
-  <w:style w:type="paragraph" w:styleId="berschrift1">
+  <w:style w:type="paragraph" w:styleId="Heading1">
     <w:name w:val="heading 1"/>
-    <w:basedOn w:val="Standard"/>
-    <w:next w:val="Standard"/>
+    <w:basedOn w:val="Normal"/>
+    <w:next w:val="Normal"/>
     <w:uiPriority w:val="9"/>
     <w:qFormat/>
     <w:rsid w:val="009C3B62"/>
@@ -3217,10 +3311,10 @@
       <w:szCs w:val="40"/>
     </w:rPr>
   </w:style>
-  <w:style w:type="paragraph" w:styleId="berschrift2">
+  <w:style w:type="paragraph" w:styleId="Heading2">
     <w:name w:val="heading 2"/>
-    <w:basedOn w:val="Standard"/>
-    <w:next w:val="Standard"/>
+    <w:basedOn w:val="Normal"/>
+    <w:next w:val="Normal"/>
     <w:uiPriority w:val="9"/>
     <w:semiHidden/>
     <w:unhideWhenUsed/>
@@ -3239,10 +3333,10 @@
       <w:szCs w:val="32"/>
     </w:rPr>
   </w:style>
-  <w:style w:type="paragraph" w:styleId="berschrift3">
+  <w:style w:type="paragraph" w:styleId="Heading3">
     <w:name w:val="heading 3"/>
-    <w:basedOn w:val="Standard"/>
-    <w:next w:val="Standard"/>
+    <w:basedOn w:val="Normal"/>
+    <w:next w:val="Normal"/>
     <w:uiPriority w:val="9"/>
     <w:semiHidden/>
     <w:unhideWhenUsed/>
@@ -3261,10 +3355,10 @@
       <w:szCs w:val="28"/>
     </w:rPr>
   </w:style>
-  <w:style w:type="paragraph" w:styleId="berschrift4">
+  <w:style w:type="paragraph" w:styleId="Heading4">
     <w:name w:val="heading 4"/>
-    <w:basedOn w:val="Standard"/>
-    <w:next w:val="Standard"/>
+    <w:basedOn w:val="Normal"/>
+    <w:next w:val="Normal"/>
     <w:uiPriority w:val="9"/>
     <w:semiHidden/>
     <w:unhideWhenUsed/>
@@ -3283,10 +3377,10 @@
       <w:color w:val="0F4761" w:themeColor="accent1" w:themeShade="BF"/>
     </w:rPr>
   </w:style>
-  <w:style w:type="paragraph" w:styleId="berschrift5">
+  <w:style w:type="paragraph" w:styleId="Heading5">
     <w:name w:val="heading 5"/>
-    <w:basedOn w:val="Standard"/>
-    <w:next w:val="Standard"/>
+    <w:basedOn w:val="Normal"/>
+    <w:next w:val="Normal"/>
     <w:uiPriority w:val="9"/>
     <w:semiHidden/>
     <w:unhideWhenUsed/>
@@ -3303,10 +3397,10 @@
       <w:color w:val="0F4761" w:themeColor="accent1" w:themeShade="BF"/>
     </w:rPr>
   </w:style>
-  <w:style w:type="paragraph" w:styleId="berschrift6">
+  <w:style w:type="paragraph" w:styleId="Heading6">
     <w:name w:val="heading 6"/>
-    <w:basedOn w:val="Standard"/>
-    <w:next w:val="Standard"/>
+    <w:basedOn w:val="Normal"/>
+    <w:next w:val="Normal"/>
     <w:uiPriority w:val="9"/>
     <w:semiHidden/>
     <w:unhideWhenUsed/>
@@ -3325,10 +3419,10 @@
       <w:color w:val="595959" w:themeColor="text1" w:themeTint="A6"/>
     </w:rPr>
   </w:style>
-  <w:style w:type="paragraph" w:styleId="berschrift7">
+  <w:style w:type="paragraph" w:styleId="Heading7">
     <w:name w:val="heading 7"/>
-    <w:basedOn w:val="Standard"/>
-    <w:next w:val="Standard"/>
+    <w:basedOn w:val="Normal"/>
+    <w:next w:val="Normal"/>
     <w:uiPriority w:val="9"/>
     <w:semiHidden/>
     <w:unhideWhenUsed/>
@@ -3345,10 +3439,10 @@
       <w:color w:val="595959" w:themeColor="text1" w:themeTint="A6"/>
     </w:rPr>
   </w:style>
-  <w:style w:type="paragraph" w:styleId="berschrift8">
+  <w:style w:type="paragraph" w:styleId="Heading8">
     <w:name w:val="heading 8"/>
-    <w:basedOn w:val="Standard"/>
-    <w:next w:val="Standard"/>
+    <w:basedOn w:val="Normal"/>
+    <w:next w:val="Normal"/>
     <w:uiPriority w:val="9"/>
     <w:semiHidden/>
     <w:unhideWhenUsed/>
@@ -3366,10 +3460,10 @@
       <w:color w:val="272727" w:themeColor="text1" w:themeTint="D8"/>
     </w:rPr>
   </w:style>
-  <w:style w:type="paragraph" w:styleId="berschrift9">
+  <w:style w:type="paragraph" w:styleId="Heading9">
     <w:name w:val="heading 9"/>
-    <w:basedOn w:val="Standard"/>
-    <w:next w:val="Standard"/>
+    <w:basedOn w:val="Normal"/>
+    <w:next w:val="Normal"/>
     <w:uiPriority w:val="9"/>
     <w:semiHidden/>
     <w:unhideWhenUsed/>
@@ -3385,13 +3479,13 @@
       <w:color w:val="272727" w:themeColor="text1" w:themeTint="D8"/>
     </w:rPr>
   </w:style>
-  <w:style w:type="character" w:default="1" w:styleId="Absatz-Standardschriftart">
+  <w:style w:type="character" w:default="1" w:styleId="DefaultParagraphFont">
     <w:name w:val="Default Paragraph Font"/>
     <w:uiPriority w:val="1"/>
     <w:semiHidden/>
     <w:unhideWhenUsed/>
   </w:style>
-  <w:style w:type="table" w:default="1" w:styleId="NormaleTabelle">
+  <w:style w:type="table" w:default="1" w:styleId="TableNormal">
     <w:name w:val="Normal Table"/>
     <w:uiPriority w:val="99"/>
     <w:semiHidden/>
@@ -3406,14 +3500,14 @@
       </w:tblCellMar>
     </w:tblPr>
   </w:style>
-  <w:style w:type="numbering" w:default="1" w:styleId="KeineListe">
+  <w:style w:type="numbering" w:default="1" w:styleId="NoList">
     <w:name w:val="No List"/>
     <w:uiPriority w:val="99"/>
     <w:semiHidden/>
     <w:unhideWhenUsed/>
   </w:style>
-  <w:style w:type="table" w:customStyle="1" w:styleId="TableNormal">
-    <w:name w:val="Table Normal"/>
+  <w:style w:type="table" w:customStyle="1" w:styleId="TableNormal1">
+    <w:name w:val="Table Normal1"/>
     <w:uiPriority w:val="99"/>
     <w:semiHidden/>
     <w:unhideWhenUsed/>
@@ -3429,7 +3523,7 @@
   </w:style>
   <w:style w:type="character" w:customStyle="1" w:styleId="TitelZchn1">
     <w:name w:val="Titel Zchn1"/>
-    <w:basedOn w:val="Absatz-Standardschriftart"/>
+    <w:basedOn w:val="DefaultParagraphFont"/>
     <w:uiPriority w:val="10"/>
     <w:rsid w:val="0002615D"/>
     <w:rPr>
@@ -3442,7 +3536,7 @@
   </w:style>
   <w:style w:type="character" w:customStyle="1" w:styleId="UntertitelZchn1">
     <w:name w:val="Untertitel Zchn1"/>
-    <w:basedOn w:val="Absatz-Standardschriftart"/>
+    <w:basedOn w:val="DefaultParagraphFont"/>
     <w:uiPriority w:val="11"/>
     <w:rsid w:val="0002615D"/>
     <w:rPr>
@@ -3455,7 +3549,7 @@
   </w:style>
   <w:style w:type="character" w:customStyle="1" w:styleId="ZitatZchn1">
     <w:name w:val="Zitat Zchn1"/>
-    <w:basedOn w:val="Absatz-Standardschriftart"/>
+    <w:basedOn w:val="DefaultParagraphFont"/>
     <w:uiPriority w:val="29"/>
     <w:rsid w:val="0002615D"/>
     <w:rPr>
@@ -3466,7 +3560,7 @@
   </w:style>
   <w:style w:type="character" w:customStyle="1" w:styleId="IntensivesZitatZchn1">
     <w:name w:val="Intensives Zitat Zchn1"/>
-    <w:basedOn w:val="Absatz-Standardschriftart"/>
+    <w:basedOn w:val="DefaultParagraphFont"/>
     <w:uiPriority w:val="30"/>
     <w:rsid w:val="0002615D"/>
     <w:rPr>
@@ -3477,7 +3571,7 @@
   </w:style>
   <w:style w:type="character" w:customStyle="1" w:styleId="berschrift1Zchn">
     <w:name w:val="Überschrift 1 Zchn"/>
-    <w:basedOn w:val="Absatz-Standardschriftart"/>
+    <w:basedOn w:val="DefaultParagraphFont"/>
     <w:uiPriority w:val="9"/>
     <w:rsid w:val="00736ADA"/>
     <w:rPr>
@@ -3489,7 +3583,7 @@
   </w:style>
   <w:style w:type="character" w:customStyle="1" w:styleId="berschrift2Zchn">
     <w:name w:val="Überschrift 2 Zchn"/>
-    <w:basedOn w:val="Absatz-Standardschriftart"/>
+    <w:basedOn w:val="DefaultParagraphFont"/>
     <w:uiPriority w:val="9"/>
     <w:semiHidden/>
     <w:rsid w:val="00736ADA"/>
@@ -3500,9 +3594,9 @@
       <w:szCs w:val="32"/>
     </w:rPr>
   </w:style>
-  <w:style w:type="paragraph" w:styleId="Listenabsatz">
+  <w:style w:type="paragraph" w:styleId="ListParagraph">
     <w:name w:val="List Paragraph"/>
-    <w:basedOn w:val="Standard"/>
+    <w:basedOn w:val="Normal"/>
     <w:uiPriority w:val="34"/>
     <w:qFormat/>
     <w:rsid w:val="009C3B62"/>
@@ -3511,9 +3605,9 @@
       <w:contextualSpacing/>
     </w:pPr>
   </w:style>
-  <w:style w:type="character" w:styleId="IntensiveHervorhebung">
+  <w:style w:type="character" w:styleId="IntenseEmphasis">
     <w:name w:val="Intense Emphasis"/>
-    <w:basedOn w:val="Absatz-Standardschriftart"/>
+    <w:basedOn w:val="DefaultParagraphFont"/>
     <w:uiPriority w:val="21"/>
     <w:qFormat/>
     <w:rsid w:val="009C3B62"/>
@@ -3525,7 +3619,7 @@
   </w:style>
   <w:style w:type="character" w:customStyle="1" w:styleId="berschrift3Zchn">
     <w:name w:val="Überschrift 3 Zchn"/>
-    <w:basedOn w:val="Absatz-Standardschriftart"/>
+    <w:basedOn w:val="DefaultParagraphFont"/>
     <w:uiPriority w:val="9"/>
     <w:semiHidden/>
     <w:rsid w:val="00736ADA"/>
@@ -3538,7 +3632,7 @@
   </w:style>
   <w:style w:type="character" w:customStyle="1" w:styleId="berschrift4Zchn">
     <w:name w:val="Überschrift 4 Zchn"/>
-    <w:basedOn w:val="Absatz-Standardschriftart"/>
+    <w:basedOn w:val="DefaultParagraphFont"/>
     <w:uiPriority w:val="9"/>
     <w:semiHidden/>
     <w:rsid w:val="00736ADA"/>
@@ -3549,9 +3643,9 @@
       <w:color w:val="0F4761" w:themeColor="accent1" w:themeShade="BF"/>
     </w:rPr>
   </w:style>
-  <w:style w:type="character" w:styleId="IntensiverVerweis">
+  <w:style w:type="character" w:styleId="IntenseReference">
     <w:name w:val="Intense Reference"/>
-    <w:basedOn w:val="Absatz-Standardschriftart"/>
+    <w:basedOn w:val="DefaultParagraphFont"/>
     <w:uiPriority w:val="32"/>
     <w:qFormat/>
     <w:rsid w:val="009C3B62"/>
@@ -3565,7 +3659,7 @@
   </w:style>
   <w:style w:type="character" w:customStyle="1" w:styleId="berschrift5Zchn">
     <w:name w:val="Überschrift 5 Zchn"/>
-    <w:basedOn w:val="Absatz-Standardschriftart"/>
+    <w:basedOn w:val="DefaultParagraphFont"/>
     <w:uiPriority w:val="9"/>
     <w:semiHidden/>
     <w:rsid w:val="00736ADA"/>
@@ -3576,7 +3670,7 @@
   </w:style>
   <w:style w:type="character" w:customStyle="1" w:styleId="berschrift6Zchn">
     <w:name w:val="Überschrift 6 Zchn"/>
-    <w:basedOn w:val="Absatz-Standardschriftart"/>
+    <w:basedOn w:val="DefaultParagraphFont"/>
     <w:uiPriority w:val="9"/>
     <w:semiHidden/>
     <w:rsid w:val="00736ADA"/>
@@ -3589,7 +3683,7 @@
   </w:style>
   <w:style w:type="character" w:customStyle="1" w:styleId="berschrift7Zchn">
     <w:name w:val="Überschrift 7 Zchn"/>
-    <w:basedOn w:val="Absatz-Standardschriftart"/>
+    <w:basedOn w:val="DefaultParagraphFont"/>
     <w:uiPriority w:val="9"/>
     <w:semiHidden/>
     <w:rsid w:val="00736ADA"/>
@@ -3600,7 +3694,7 @@
   </w:style>
   <w:style w:type="character" w:customStyle="1" w:styleId="berschrift8Zchn">
     <w:name w:val="Überschrift 8 Zchn"/>
-    <w:basedOn w:val="Absatz-Standardschriftart"/>
+    <w:basedOn w:val="DefaultParagraphFont"/>
     <w:uiPriority w:val="9"/>
     <w:semiHidden/>
     <w:rsid w:val="00736ADA"/>
@@ -3613,7 +3707,7 @@
   </w:style>
   <w:style w:type="character" w:customStyle="1" w:styleId="berschrift9Zchn">
     <w:name w:val="Überschrift 9 Zchn"/>
-    <w:basedOn w:val="Absatz-Standardschriftart"/>
+    <w:basedOn w:val="DefaultParagraphFont"/>
     <w:uiPriority w:val="9"/>
     <w:semiHidden/>
     <w:rsid w:val="00736ADA"/>
@@ -3624,7 +3718,7 @@
   </w:style>
   <w:style w:type="character" w:customStyle="1" w:styleId="TitelZchn">
     <w:name w:val="Titel Zchn"/>
-    <w:basedOn w:val="Absatz-Standardschriftart"/>
+    <w:basedOn w:val="DefaultParagraphFont"/>
     <w:uiPriority w:val="10"/>
     <w:rsid w:val="00736ADA"/>
     <w:rPr>
@@ -3637,7 +3731,7 @@
   </w:style>
   <w:style w:type="character" w:customStyle="1" w:styleId="UntertitelZchn">
     <w:name w:val="Untertitel Zchn"/>
-    <w:basedOn w:val="Absatz-Standardschriftart"/>
+    <w:basedOn w:val="DefaultParagraphFont"/>
     <w:uiPriority w:val="11"/>
     <w:rsid w:val="00736ADA"/>
     <w:rPr>
@@ -3650,7 +3744,7 @@
   </w:style>
   <w:style w:type="character" w:customStyle="1" w:styleId="ZitatZchn">
     <w:name w:val="Zitat Zchn"/>
-    <w:basedOn w:val="Absatz-Standardschriftart"/>
+    <w:basedOn w:val="DefaultParagraphFont"/>
     <w:uiPriority w:val="29"/>
     <w:rsid w:val="00736ADA"/>
     <w:rPr>
@@ -3661,7 +3755,7 @@
   </w:style>
   <w:style w:type="character" w:customStyle="1" w:styleId="IntensivesZitatZchn">
     <w:name w:val="Intensives Zitat Zchn"/>
-    <w:basedOn w:val="Absatz-Standardschriftart"/>
+    <w:basedOn w:val="DefaultParagraphFont"/>
     <w:uiPriority w:val="30"/>
     <w:rsid w:val="00736ADA"/>
     <w:rPr>
@@ -3672,7 +3766,7 @@
   </w:style>
   <w:style w:type="character" w:customStyle="1" w:styleId="TitelZchn2">
     <w:name w:val="Titel Zchn2"/>
-    <w:basedOn w:val="Absatz-Standardschriftart"/>
+    <w:basedOn w:val="DefaultParagraphFont"/>
     <w:uiPriority w:val="10"/>
     <w:rsid w:val="009A3A04"/>
     <w:rPr>
@@ -3685,7 +3779,7 @@
   </w:style>
   <w:style w:type="character" w:customStyle="1" w:styleId="UntertitelZchn2">
     <w:name w:val="Untertitel Zchn2"/>
-    <w:basedOn w:val="Absatz-Standardschriftart"/>
+    <w:basedOn w:val="DefaultParagraphFont"/>
     <w:uiPriority w:val="11"/>
     <w:rsid w:val="009A3A04"/>
     <w:rPr>
@@ -3698,7 +3792,7 @@
   </w:style>
   <w:style w:type="character" w:customStyle="1" w:styleId="TitelZchn3">
     <w:name w:val="Titel Zchn3"/>
-    <w:basedOn w:val="Absatz-Standardschriftart"/>
+    <w:basedOn w:val="DefaultParagraphFont"/>
     <w:uiPriority w:val="10"/>
     <w:rsid w:val="007C0FBF"/>
     <w:rPr>
@@ -3711,7 +3805,7 @@
   </w:style>
   <w:style w:type="character" w:customStyle="1" w:styleId="TitelZchn4">
     <w:name w:val="Titel Zchn4"/>
-    <w:basedOn w:val="Absatz-Standardschriftart"/>
+    <w:basedOn w:val="DefaultParagraphFont"/>
     <w:uiPriority w:val="10"/>
     <w:rsid w:val="00CB0696"/>
     <w:rPr>
@@ -3724,7 +3818,7 @@
   </w:style>
   <w:style w:type="character" w:customStyle="1" w:styleId="ZitatZchn2">
     <w:name w:val="Zitat Zchn2"/>
-    <w:basedOn w:val="Absatz-Standardschriftart"/>
+    <w:basedOn w:val="DefaultParagraphFont"/>
     <w:uiPriority w:val="29"/>
     <w:rsid w:val="009A3A04"/>
     <w:rPr>
@@ -3735,7 +3829,7 @@
   </w:style>
   <w:style w:type="character" w:customStyle="1" w:styleId="UntertitelZchn3">
     <w:name w:val="Untertitel Zchn3"/>
-    <w:basedOn w:val="Absatz-Standardschriftart"/>
+    <w:basedOn w:val="DefaultParagraphFont"/>
     <w:uiPriority w:val="11"/>
     <w:rsid w:val="007C0FBF"/>
     <w:rPr>
@@ -3748,7 +3842,7 @@
   </w:style>
   <w:style w:type="character" w:customStyle="1" w:styleId="IntensivesZitatZchn2">
     <w:name w:val="Intensives Zitat Zchn2"/>
-    <w:basedOn w:val="Absatz-Standardschriftart"/>
+    <w:basedOn w:val="DefaultParagraphFont"/>
     <w:uiPriority w:val="30"/>
     <w:rsid w:val="009A3A04"/>
     <w:rPr>
@@ -3759,7 +3853,7 @@
   </w:style>
   <w:style w:type="character" w:customStyle="1" w:styleId="ZitatZchn3">
     <w:name w:val="Zitat Zchn3"/>
-    <w:basedOn w:val="Absatz-Standardschriftart"/>
+    <w:basedOn w:val="DefaultParagraphFont"/>
     <w:uiPriority w:val="29"/>
     <w:rsid w:val="007C0FBF"/>
     <w:rPr>
@@ -3770,7 +3864,7 @@
   </w:style>
   <w:style w:type="character" w:customStyle="1" w:styleId="UntertitelZchn4">
     <w:name w:val="Untertitel Zchn4"/>
-    <w:basedOn w:val="Absatz-Standardschriftart"/>
+    <w:basedOn w:val="DefaultParagraphFont"/>
     <w:uiPriority w:val="11"/>
     <w:rsid w:val="00CB0696"/>
     <w:rPr>
@@ -3783,7 +3877,7 @@
   </w:style>
   <w:style w:type="character" w:customStyle="1" w:styleId="IntensivesZitatZchn3">
     <w:name w:val="Intensives Zitat Zchn3"/>
-    <w:basedOn w:val="Absatz-Standardschriftart"/>
+    <w:basedOn w:val="DefaultParagraphFont"/>
     <w:uiPriority w:val="30"/>
     <w:rsid w:val="007C0FBF"/>
     <w:rPr>
@@ -3794,7 +3888,7 @@
   </w:style>
   <w:style w:type="character" w:customStyle="1" w:styleId="ZitatZchn4">
     <w:name w:val="Zitat Zchn4"/>
-    <w:basedOn w:val="Absatz-Standardschriftart"/>
+    <w:basedOn w:val="DefaultParagraphFont"/>
     <w:uiPriority w:val="29"/>
     <w:rsid w:val="00CB0696"/>
     <w:rPr>
@@ -3805,7 +3899,7 @@
   </w:style>
   <w:style w:type="character" w:customStyle="1" w:styleId="IntensivesZitatZchn4">
     <w:name w:val="Intensives Zitat Zchn4"/>
-    <w:basedOn w:val="Absatz-Standardschriftart"/>
+    <w:basedOn w:val="DefaultParagraphFont"/>
     <w:uiPriority w:val="30"/>
     <w:rsid w:val="00CB0696"/>
     <w:rPr>

</xml_diff>